<commit_message>
do some functions format things
</commit_message>
<xml_diff>
--- a/ITS设计思考.docx
+++ b/ITS设计思考.docx
@@ -51,6 +51,22 @@
         </w:rPr>
         <w:t>1 为了减少无线模块的成本，在B上同时利用can接口，实际安装时，相邻的红绿灯由can口相连进行数据通信，由连接了无线模块的B进行数据转发。B上电后，检测是否有无线模块存在，若存在则通过can发送数据查询消息，若不存在，则等待被查询。</w:t>
       </w:r>
+    </w:p>
+    <w:p>
+      <w:pPr>
+        <w:spacing w:line="360" w:lineRule="auto"/>
+        <w:jc w:val="both"/>
+        <w:rPr>
+          <w:rFonts w:hint="eastAsia"/>
+          <w:b w:val="0"/>
+          <w:bCs w:val="0"/>
+          <w:sz w:val="21"/>
+          <w:szCs w:val="21"/>
+          <w:lang w:val="en-US" w:eastAsia="zh-CN"/>
+        </w:rPr>
+      </w:pPr>
+      <w:bookmarkStart w:id="0" w:name="_GoBack"/>
+      <w:bookmarkEnd w:id="0"/>
     </w:p>
     <w:p>
       <w:pPr>
@@ -944,17 +960,7 @@
           <w:highlight w:val="green"/>
           <w:lang w:val="en-US" w:eastAsia="zh-CN"/>
         </w:rPr>
-        <w:t>当正常运行时，主机故障（掉电），当主机修复后需要重新发起组网命令。此时所有的从机都还处在正常工作模式，由于从机对主机的故障判断需要时间，所以，从机不能像刚上电那样立马发送申请id消息。这时就需要主机广播一条重新组网命令。问题是怎么确保所有的从机都收到了该组网命令。解决方法：主机广播完重新组网命令后进行超时判断，如果在设定时间内（暂定100ms）没有任何一个从机申请ID，则说明发送失败，重新发送。若收到一条以上的申请ID命令，则说明发送成功，该情况下还有可能只有部分从机接收到了组网命令。当从机发现bad_cnt不为0，且接收到其他从机发送的申请id命令时，则自己立马转为组网</w:t>
-      </w:r>
-      <w:bookmarkStart w:id="0" w:name="_GoBack"/>
-      <w:bookmarkEnd w:id="0"/>
-      <w:r>
-        <w:rPr>
-          <w:rFonts w:hint="eastAsia"/>
-          <w:highlight w:val="green"/>
-          <w:lang w:val="en-US" w:eastAsia="zh-CN"/>
-        </w:rPr>
-        <w:t>状态。</w:t>
+        <w:t>当正常运行时，主机故障（掉电），当主机修复后需要重新发起组网命令。此时所有的从机都还处在正常工作模式，由于从机对主机的故障判断需要时间，所以，从机不能像刚上电那样立马发送申请id消息。这时就需要主机广播一条重新组网命令。问题是怎么确保所有的从机都收到了该组网命令。解决方法：主机广播完重新组网命令后进行超时判断，如果在设定时间内（暂定100ms）没有任何一个从机申请ID，则说明发送失败，重新发送。若收到一条以上的申请ID命令，则说明发送成功，该情况下还有可能只有部分从机接收到了组网命令。当从机发现bad_cnt不为0，且接收到其他从机发送的申请id命令时，则自己立马转为组网状态。</w:t>
       </w:r>
     </w:p>
     <w:p/>

</xml_diff>

<commit_message>
modify getAskForIdPeriod() to improve mesh success rate
</commit_message>
<xml_diff>
--- a/ITS设计思考.docx
+++ b/ITS设计思考.docx
@@ -65,8 +65,6 @@
           <w:lang w:val="en-US" w:eastAsia="zh-CN"/>
         </w:rPr>
       </w:pPr>
-      <w:bookmarkStart w:id="0" w:name="_GoBack"/>
-      <w:bookmarkEnd w:id="0"/>
     </w:p>
     <w:p>
       <w:pPr>
@@ -306,12 +304,14 @@
         <w:spacing w:line="360" w:lineRule="auto"/>
         <w:rPr>
           <w:rFonts w:hint="eastAsia"/>
-          <w:lang w:val="en-US" w:eastAsia="zh-CN"/>
-        </w:rPr>
-      </w:pPr>
-      <w:r>
-        <w:rPr>
-          <w:rFonts w:hint="eastAsia"/>
+          <w:highlight w:val="green"/>
+          <w:lang w:val="en-US" w:eastAsia="zh-CN"/>
+        </w:rPr>
+      </w:pPr>
+      <w:r>
+        <w:rPr>
+          <w:rFonts w:hint="eastAsia"/>
+          <w:highlight w:val="green"/>
           <w:lang w:val="en-US" w:eastAsia="zh-CN"/>
         </w:rPr>
         <w:t>7 主机需要保存当前接入的从机节点个数，及其工作状态，网络状态</w:t>
@@ -715,6 +715,8 @@
           <w:lang w:val="en-US" w:eastAsia="zh-CN"/>
         </w:rPr>
       </w:pPr>
+      <w:bookmarkStart w:id="0" w:name="_GoBack"/>
+      <w:bookmarkEnd w:id="0"/>
     </w:p>
     <w:p>
       <w:pPr>

</xml_diff>

<commit_message>
modify mesh protocol:  add voltage and current and current percentage info
</commit_message>
<xml_diff>
--- a/ITS设计思考.docx
+++ b/ITS设计思考.docx
@@ -65,6 +65,30 @@
           <w:lang w:val="en-US" w:eastAsia="zh-CN"/>
         </w:rPr>
       </w:pPr>
+      <w:r>
+        <w:rPr>
+          <w:rFonts w:hint="default"/>
+          <w:b w:val="0"/>
+          <w:bCs w:val="0"/>
+          <w:sz w:val="21"/>
+          <w:szCs w:val="21"/>
+          <w:lang w:val="en-US" w:eastAsia="zh-CN"/>
+        </w:rPr>
+        <w:t>2 B</w:t>
+      </w:r>
+      <w:r>
+        <w:rPr>
+          <w:rFonts w:hint="eastAsia"/>
+          <w:b w:val="0"/>
+          <w:bCs w:val="0"/>
+          <w:sz w:val="21"/>
+          <w:szCs w:val="21"/>
+          <w:lang w:val="en-US" w:eastAsia="zh-CN"/>
+        </w:rPr>
+        <w:t>模块需要考虑方位吗</w:t>
+      </w:r>
+      <w:bookmarkStart w:id="0" w:name="_GoBack"/>
+      <w:bookmarkEnd w:id="0"/>
     </w:p>
     <w:p>
       <w:pPr>
@@ -715,8 +739,6 @@
           <w:lang w:val="en-US" w:eastAsia="zh-CN"/>
         </w:rPr>
       </w:pPr>
-      <w:bookmarkStart w:id="0" w:name="_GoBack"/>
-      <w:bookmarkEnd w:id="0"/>
     </w:p>
     <w:p>
       <w:pPr>
@@ -1144,7 +1166,7 @@
     <w:lsdException w:unhideWhenUsed="0" w:uiPriority="0" w:semiHidden="0" w:name="HTML Sample"/>
     <w:lsdException w:unhideWhenUsed="0" w:uiPriority="0" w:semiHidden="0" w:name="HTML Typewriter"/>
     <w:lsdException w:unhideWhenUsed="0" w:uiPriority="0" w:semiHidden="0" w:name="HTML Variable"/>
-    <w:lsdException w:unhideWhenUsed="0" w:uiPriority="0" w:name="Normal Table"/>
+    <w:lsdException w:qFormat="1" w:unhideWhenUsed="0" w:uiPriority="0" w:name="Normal Table"/>
     <w:lsdException w:unhideWhenUsed="0" w:uiPriority="0" w:semiHidden="0" w:name="annotation subject"/>
     <w:lsdException w:unhideWhenUsed="0" w:uiPriority="0" w:semiHidden="0" w:name="Table Simple 1"/>
     <w:lsdException w:unhideWhenUsed="0" w:uiPriority="0" w:semiHidden="0" w:name="Table Simple 2"/>
@@ -1314,6 +1336,7 @@
   <w:style w:type="table" w:default="1" w:styleId="3">
     <w:name w:val="Normal Table"/>
     <w:semiHidden/>
+    <w:qFormat/>
     <w:uiPriority w:val="0"/>
     <w:tblPr>
       <w:tblLayout w:type="fixed"/>

</xml_diff>